<commit_message>
Add odt and docx
</commit_message>
<xml_diff>
--- a/tests/1/1.3.docx
+++ b/tests/1/1.3.docx
@@ -17,7 +17,6 @@
       <w:pgNumType w:fmt="decimal"/>
       <w:formProt w:val="false"/>
       <w:textDirection w:val="lrTb"/>
-      <w:docGrid w:charSpace="0" w:linePitch="360" w:type="default"/>
     </w:sectPr>
   </w:body>
 </w:document>
@@ -34,6 +33,9 @@
         <w:tab w:leader="none" w:pos="709" w:val="left"/>
       </w:tabs>
       <w:suppressAutoHyphens w:val="true"/>
+      <w:kinsoku w:val="true"/>
+      <w:overflowPunct w:val="true"/>
+      <w:autoSpaceDE w:val="true"/>
     </w:pPr>
     <w:rPr>
       <w:rFonts w:ascii="Times New Roman" w:cs="Lohit Hindi" w:eastAsia="WenQuanYi Micro Hei" w:hAnsi="Times New Roman"/>
@@ -43,20 +45,10 @@
       <w:lang w:bidi="hi-IN" w:eastAsia="zh-CN" w:val="ru-RU"/>
     </w:rPr>
   </w:style>
-  <w:style w:styleId="style15" w:type="character">
-    <w:name w:val="Absatz-Standardschriftart"/>
-    <w:next w:val="style15"/>
-    <w:rPr/>
-  </w:style>
-  <w:style w:styleId="style16" w:type="character">
-    <w:name w:val="WW-Absatz-Standardschriftart"/>
-    <w:next w:val="style16"/>
-    <w:rPr/>
-  </w:style>
-  <w:style w:styleId="style17" w:type="paragraph">
+  <w:style w:styleId="style15" w:type="paragraph">
     <w:name w:val="Заголовок"/>
     <w:basedOn w:val="style0"/>
-    <w:next w:val="style18"/>
+    <w:next w:val="style16"/>
     <w:pPr>
       <w:keepNext/>
       <w:spacing w:after="120" w:before="240"/>
@@ -67,28 +59,28 @@
       <w:szCs w:val="28"/>
     </w:rPr>
   </w:style>
-  <w:style w:styleId="style18" w:type="paragraph">
+  <w:style w:styleId="style16" w:type="paragraph">
     <w:name w:val="Основной текст"/>
     <w:basedOn w:val="style0"/>
-    <w:next w:val="style18"/>
+    <w:next w:val="style16"/>
     <w:pPr>
       <w:spacing w:after="120" w:before="0"/>
     </w:pPr>
     <w:rPr/>
   </w:style>
-  <w:style w:styleId="style19" w:type="paragraph">
+  <w:style w:styleId="style17" w:type="paragraph">
     <w:name w:val="Список"/>
-    <w:basedOn w:val="style18"/>
-    <w:next w:val="style19"/>
+    <w:basedOn w:val="style16"/>
+    <w:next w:val="style17"/>
     <w:pPr/>
     <w:rPr>
       <w:rFonts w:cs="Lohit Hindi"/>
     </w:rPr>
   </w:style>
-  <w:style w:styleId="style20" w:type="paragraph">
+  <w:style w:styleId="style18" w:type="paragraph">
     <w:name w:val="Название"/>
     <w:basedOn w:val="style0"/>
-    <w:next w:val="style20"/>
+    <w:next w:val="style18"/>
     <w:pPr>
       <w:suppressLineNumbers/>
       <w:spacing w:after="120" w:before="120"/>
@@ -101,10 +93,10 @@
       <w:szCs w:val="24"/>
     </w:rPr>
   </w:style>
-  <w:style w:styleId="style21" w:type="paragraph">
+  <w:style w:styleId="style19" w:type="paragraph">
     <w:name w:val="Указатель"/>
     <w:basedOn w:val="style0"/>
-    <w:next w:val="style21"/>
+    <w:next w:val="style19"/>
     <w:pPr>
       <w:suppressLineNumbers/>
     </w:pPr>

</xml_diff>